<commit_message>
Nove izmene pisanom dokumentu
</commit_message>
<xml_diff>
--- a/DOKUMENT/Poglavlje 4.docx
+++ b/DOKUMENT/Poglavlje 4.docx
@@ -437,6 +437,195 @@
           <w:lang w:val="sr-Latn-RS"/>
         </w:rPr>
       </w:pPr>
+      <w:r>
+        <w:rPr>
+          <w:lang w:val="sr-Latn-RS"/>
+        </w:rPr>
+        <w:t>Slucajevi koriscenja (eng. Use case) se prijazuju dijagramima ponasanja i sluze za vizualizaciju uocljive interakcije izmedju aktera i sistema u razvoju. Dijagram se sastoji od sistema, povezanih slucajeva upotrebe i aktrera.</w:t>
+      </w:r>
+    </w:p>
+    <w:p>
+      <w:pPr>
+        <w:rPr>
+          <w:lang w:val="sr-Latn-RS"/>
+        </w:rPr>
+      </w:pPr>
+      <w:r>
+        <w:rPr>
+          <w:lang w:val="sr-Latn-RS"/>
+        </w:rPr>
+        <w:t>Na slici 4.1 je prikazan dijagram slucaja koriscenja za neregistrovanog korisnika</w:t>
+      </w:r>
+      <w:r>
+        <w:rPr>
+          <w:lang w:val="sr-Latn-RS"/>
+        </w:rPr>
+        <w:t>, koji ima mogucnost registracije i samim tim prijavljivanja, ima mogucnost pregledanja avionskih kompanija, trenutno aktivnih letova i dostupanih vozila.</w:t>
+      </w:r>
+    </w:p>
+    <w:p>
+      <w:pPr>
+        <w:jc w:val="center"/>
+        <w:rPr>
+          <w:lang w:val="sr-Latn-RS"/>
+        </w:rPr>
+      </w:pPr>
+      <w:r>
+        <w:rPr>
+          <w:noProof/>
+          <w:lang w:val="sr-Latn-RS"/>
+        </w:rPr>
+        <w:drawing>
+          <wp:inline distT="0" distB="0" distL="0" distR="0" wp14:anchorId="4BE1D383" wp14:editId="1AC0D7F0">
+            <wp:extent cx="5943600" cy="4262120"/>
+            <wp:effectExtent l="0" t="0" r="0" b="0"/>
+            <wp:docPr id="1" name="Picture 1" descr="Diagram&#10;&#10;Description automatically generated"/>
+            <wp:cNvGraphicFramePr>
+              <a:graphicFrameLocks xmlns:a="http://schemas.openxmlformats.org/drawingml/2006/main" noChangeAspect="1"/>
+            </wp:cNvGraphicFramePr>
+            <a:graphic xmlns:a="http://schemas.openxmlformats.org/drawingml/2006/main">
+              <a:graphicData uri="http://schemas.openxmlformats.org/drawingml/2006/picture">
+                <pic:pic xmlns:pic="http://schemas.openxmlformats.org/drawingml/2006/picture">
+                  <pic:nvPicPr>
+                    <pic:cNvPr id="1" name="Picture 1" descr="Diagram&#10;&#10;Description automatically generated"/>
+                    <pic:cNvPicPr/>
+                  </pic:nvPicPr>
+                  <pic:blipFill>
+                    <a:blip r:embed="rId5" cstate="print">
+                      <a:extLst>
+                        <a:ext uri="{28A0092B-C50C-407E-A947-70E740481C1C}">
+                          <a14:useLocalDpi xmlns:a14="http://schemas.microsoft.com/office/drawing/2010/main" val="0"/>
+                        </a:ext>
+                      </a:extLst>
+                    </a:blip>
+                    <a:stretch>
+                      <a:fillRect/>
+                    </a:stretch>
+                  </pic:blipFill>
+                  <pic:spPr>
+                    <a:xfrm>
+                      <a:off x="0" y="0"/>
+                      <a:ext cx="5943600" cy="4262120"/>
+                    </a:xfrm>
+                    <a:prstGeom prst="rect">
+                      <a:avLst/>
+                    </a:prstGeom>
+                  </pic:spPr>
+                </pic:pic>
+              </a:graphicData>
+            </a:graphic>
+          </wp:inline>
+        </w:drawing>
+      </w:r>
+      <w:r>
+        <w:rPr>
+          <w:lang w:val="sr-Latn-RS"/>
+        </w:rPr>
+        <w:br/>
+        <w:t>Slika 4.1 Dijagram slucaja koriscenja neregistrovanog korisnika</w:t>
+      </w:r>
+    </w:p>
+    <w:p>
+      <w:pPr>
+        <w:rPr>
+          <w:lang w:val="sr-Latn-RS"/>
+        </w:rPr>
+      </w:pPr>
+      <w:r>
+        <w:rPr>
+          <w:lang w:val="sr-Latn-RS"/>
+        </w:rPr>
+        <w:t>Na slici 4.2 je prikazan isto dijagram slucaja koriscenja ali registrovanog korisnika. Registrovani korisnik ima mnogo vise mogucnosti naspram neregistrovanog, a te mogucnosti se odnose na rezervacije letova, vozila i dodavanja prijatelja.</w:t>
+      </w:r>
+    </w:p>
+    <w:p>
+      <w:pPr>
+        <w:jc w:val="center"/>
+        <w:rPr>
+          <w:lang w:val="sr-Latn-RS"/>
+        </w:rPr>
+      </w:pPr>
+      <w:r>
+        <w:rPr>
+          <w:noProof/>
+          <w:lang w:val="sr-Latn-RS"/>
+        </w:rPr>
+        <w:lastRenderedPageBreak/>
+        <w:drawing>
+          <wp:inline distT="0" distB="0" distL="0" distR="0" wp14:anchorId="0CDCF453" wp14:editId="190A550C">
+            <wp:extent cx="5943600" cy="5245100"/>
+            <wp:effectExtent l="0" t="0" r="0" b="0"/>
+            <wp:docPr id="2" name="Picture 2" descr="Diagram&#10;&#10;Description automatically generated"/>
+            <wp:cNvGraphicFramePr>
+              <a:graphicFrameLocks xmlns:a="http://schemas.openxmlformats.org/drawingml/2006/main" noChangeAspect="1"/>
+            </wp:cNvGraphicFramePr>
+            <a:graphic xmlns:a="http://schemas.openxmlformats.org/drawingml/2006/main">
+              <a:graphicData uri="http://schemas.openxmlformats.org/drawingml/2006/picture">
+                <pic:pic xmlns:pic="http://schemas.openxmlformats.org/drawingml/2006/picture">
+                  <pic:nvPicPr>
+                    <pic:cNvPr id="2" name="Picture 2" descr="Diagram&#10;&#10;Description automatically generated"/>
+                    <pic:cNvPicPr/>
+                  </pic:nvPicPr>
+                  <pic:blipFill>
+                    <a:blip r:embed="rId6" cstate="print">
+                      <a:extLst>
+                        <a:ext uri="{28A0092B-C50C-407E-A947-70E740481C1C}">
+                          <a14:useLocalDpi xmlns:a14="http://schemas.microsoft.com/office/drawing/2010/main" val="0"/>
+                        </a:ext>
+                      </a:extLst>
+                    </a:blip>
+                    <a:stretch>
+                      <a:fillRect/>
+                    </a:stretch>
+                  </pic:blipFill>
+                  <pic:spPr>
+                    <a:xfrm>
+                      <a:off x="0" y="0"/>
+                      <a:ext cx="5943600" cy="5245100"/>
+                    </a:xfrm>
+                    <a:prstGeom prst="rect">
+                      <a:avLst/>
+                    </a:prstGeom>
+                  </pic:spPr>
+                </pic:pic>
+              </a:graphicData>
+            </a:graphic>
+          </wp:inline>
+        </w:drawing>
+      </w:r>
+      <w:r>
+        <w:rPr>
+          <w:lang w:val="sr-Latn-RS"/>
+        </w:rPr>
+        <w:br/>
+        <w:t>Slika 4.2 Slucaj koriscenja registrovanog korisnika</w:t>
+      </w:r>
+    </w:p>
+    <w:p>
+      <w:pPr>
+        <w:rPr>
+          <w:lang w:val="sr-Latn-RS"/>
+        </w:rPr>
+      </w:pPr>
+      <w:r>
+        <w:rPr>
+          <w:lang w:val="sr-Latn-RS"/>
+        </w:rPr>
+        <w:t>Slucajevi koriscenja za korisnike koji imaju uloge administratora nisu prikazane zasebnim dijagramima, jer su to zapravo registrovani korisnici sa dodatnom privilogijom, odnosno ulogom definisanja kompanije i letova te kompanije.</w:t>
+      </w:r>
+    </w:p>
+    <w:p>
+      <w:pPr>
+        <w:rPr>
+          <w:lang w:val="sr-Latn-RS"/>
+        </w:rPr>
+      </w:pPr>
+      <w:r>
+        <w:rPr>
+          <w:lang w:val="sr-Latn-RS"/>
+        </w:rPr>
+        <w:t>Sa oba dijagrama, slike 4.1 i 4.2, vidi se da korisnik za svaki povezan slucaj komunicira sa MAANPP20 monolitnim servisom, sto predstavlja veliko opterecenje za servis. U poglavlju 5.4 bice prikazan slucaj koriscenja mikroservisnog sistema za registrovanog korisnika.</w:t>
+      </w:r>
     </w:p>
     <w:p>
       <w:pPr>
@@ -449,7 +638,131 @@
         <w:rPr>
           <w:lang w:val="sr-Latn-RS"/>
         </w:rPr>
-        <w:t>4.3 Model podataka</w:t>
+        <w:t>4.</w:t>
+      </w:r>
+      <w:r>
+        <w:rPr>
+          <w:lang w:val="sr-Latn-RS"/>
+        </w:rPr>
+        <w:t>3</w:t>
+      </w:r>
+      <w:r>
+        <w:rPr>
+          <w:lang w:val="sr-Latn-RS"/>
+        </w:rPr>
+        <w:t xml:space="preserve"> </w:t>
+      </w:r>
+      <w:r>
+        <w:rPr>
+          <w:lang w:val="sr-Latn-RS"/>
+        </w:rPr>
+        <w:t>Arhitekturalni pogled na monolitno resenje</w:t>
+      </w:r>
+      <w:r>
+        <w:rPr>
+          <w:lang w:val="sr-Latn-RS"/>
+        </w:rPr>
+        <w:t xml:space="preserve"> </w:t>
+      </w:r>
+    </w:p>
+    <w:p>
+      <w:pPr>
+        <w:rPr>
+          <w:lang w:val="sr-Latn-RS"/>
+        </w:rPr>
+      </w:pPr>
+      <w:r>
+        <w:rPr>
+          <w:lang w:val="sr-Latn-RS"/>
+        </w:rPr>
+        <w:t>Na slici 4.3 je prikazana arhitektura monolitnog resenje MAANPP20.</w:t>
+      </w:r>
+      <w:r>
+        <w:rPr>
+          <w:lang w:val="sr-Latn-RS"/>
+        </w:rPr>
+        <w:t xml:space="preserve"> Na slici su prikazane tri komponente, od kojih su prednja strana</w:t>
+      </w:r>
+      <w:r>
+        <w:rPr>
+          <w:lang w:val="sr-Latn-RS"/>
+        </w:rPr>
+        <w:t>,</w:t>
+      </w:r>
+      <w:r>
+        <w:rPr>
+          <w:lang w:val="sr-Latn-RS"/>
+        </w:rPr>
+        <w:t xml:space="preserve"> sa kojom klijenti komuniciraju preko protokola HTTPS (eng. Hypertext Transfer Protocol)</w:t>
+      </w:r>
+      <w:r>
+        <w:rPr>
+          <w:lang w:val="sr-Latn-RS"/>
+        </w:rPr>
+        <w:t>, zadnja stana, koja dobija naredbe i podatke od prednje strane koji se obrade po nekoj poslovnoj logici. Zadnja strana komunicira preko EFa, tehnoligija je objanjena u poglavlju 3.3.1, sa bazom podataka koja skladisti podatke.</w:t>
+      </w:r>
+    </w:p>
+    <w:p>
+      <w:pPr>
+        <w:jc w:val="center"/>
+        <w:rPr>
+          <w:lang w:val="sr-Latn-RS"/>
+        </w:rPr>
+      </w:pPr>
+      <w:r>
+        <w:rPr>
+          <w:noProof/>
+          <w:lang w:val="sr-Latn-RS"/>
+        </w:rPr>
+        <w:lastRenderedPageBreak/>
+        <w:drawing>
+          <wp:inline distT="0" distB="0" distL="0" distR="0" wp14:anchorId="3D1DDBE4" wp14:editId="6C317FF5">
+            <wp:extent cx="5943600" cy="3140075"/>
+            <wp:effectExtent l="0" t="0" r="0" b="3175"/>
+            <wp:docPr id="4" name="Picture 4" descr="Diagram&#10;&#10;Description automatically generated"/>
+            <wp:cNvGraphicFramePr>
+              <a:graphicFrameLocks xmlns:a="http://schemas.openxmlformats.org/drawingml/2006/main" noChangeAspect="1"/>
+            </wp:cNvGraphicFramePr>
+            <a:graphic xmlns:a="http://schemas.openxmlformats.org/drawingml/2006/main">
+              <a:graphicData uri="http://schemas.openxmlformats.org/drawingml/2006/picture">
+                <pic:pic xmlns:pic="http://schemas.openxmlformats.org/drawingml/2006/picture">
+                  <pic:nvPicPr>
+                    <pic:cNvPr id="4" name="Picture 4" descr="Diagram&#10;&#10;Description automatically generated"/>
+                    <pic:cNvPicPr/>
+                  </pic:nvPicPr>
+                  <pic:blipFill>
+                    <a:blip r:embed="rId7">
+                      <a:extLst>
+                        <a:ext uri="{28A0092B-C50C-407E-A947-70E740481C1C}">
+                          <a14:useLocalDpi xmlns:a14="http://schemas.microsoft.com/office/drawing/2010/main" val="0"/>
+                        </a:ext>
+                      </a:extLst>
+                    </a:blip>
+                    <a:stretch>
+                      <a:fillRect/>
+                    </a:stretch>
+                  </pic:blipFill>
+                  <pic:spPr>
+                    <a:xfrm>
+                      <a:off x="0" y="0"/>
+                      <a:ext cx="5943600" cy="3140075"/>
+                    </a:xfrm>
+                    <a:prstGeom prst="rect">
+                      <a:avLst/>
+                    </a:prstGeom>
+                  </pic:spPr>
+                </pic:pic>
+              </a:graphicData>
+            </a:graphic>
+          </wp:inline>
+        </w:drawing>
+      </w:r>
+      <w:r>
+        <w:rPr>
+          <w:lang w:val="sr-Latn-RS"/>
+        </w:rPr>
+        <w:br/>
+        <w:t>Slika 4.3 Arhitekturalni pogled na monolitno resenje</w:t>
       </w:r>
     </w:p>
     <w:p>
@@ -470,28 +783,19 @@
         <w:rPr>
           <w:lang w:val="sr-Latn-RS"/>
         </w:rPr>
-        <w:t>4.4 Tok podataka i arhitekturalni pogled na resenje</w:t>
-      </w:r>
-    </w:p>
-    <w:p>
-      <w:pPr>
-        <w:rPr>
-          <w:lang w:val="sr-Latn-RS"/>
-        </w:rPr>
-      </w:pPr>
-    </w:p>
-    <w:p>
-      <w:pPr>
-        <w:pStyle w:val="Heading2"/>
-        <w:rPr>
-          <w:lang w:val="sr-Latn-RS"/>
-        </w:rPr>
-      </w:pPr>
-      <w:r>
-        <w:rPr>
-          <w:lang w:val="sr-Latn-RS"/>
-        </w:rPr>
-        <w:t>4.5 Prednosti i mane monolitnog resenja</w:t>
+        <w:t>4.</w:t>
+      </w:r>
+      <w:r>
+        <w:rPr>
+          <w:lang w:val="sr-Latn-RS"/>
+        </w:rPr>
+        <w:t>4</w:t>
+      </w:r>
+      <w:r>
+        <w:rPr>
+          <w:lang w:val="sr-Latn-RS"/>
+        </w:rPr>
+        <w:t xml:space="preserve"> Prednosti i mane monolitnog resenja</w:t>
       </w:r>
     </w:p>
     <w:p>
@@ -897,13 +1201,14 @@
         <w:rPr>
           <w:lang w:val="sr-Latn-RS"/>
         </w:rPr>
+        <w:lastRenderedPageBreak/>
         <w:t>4.</w:t>
       </w:r>
       <w:r>
         <w:rPr>
           <w:lang w:val="sr-Latn-RS"/>
         </w:rPr>
-        <w:t>6</w:t>
+        <w:t>5</w:t>
       </w:r>
       <w:r>
         <w:rPr>
@@ -935,14 +1240,7 @@
         <w:rPr>
           <w:lang w:val="sr-Latn-RS"/>
         </w:rPr>
-        <w:t xml:space="preserve">MAANPP20 je imala svoju bazu podataka, da bi rasteretili bazu podataka podelicemo je na tri dela, gde ce svaka nova baza biti odgovorna za cuvanje podataka od odredjenog servisa, odnosno svaki </w:t>
-      </w:r>
-      <w:r>
-        <w:rPr>
-          <w:lang w:val="sr-Latn-RS"/>
-        </w:rPr>
-        <w:lastRenderedPageBreak/>
-        <w:t>mikroservis ce imati svoju bazu podataka. Takav princip se naziva baza podataka po servisu (eng. Database per service).</w:t>
+        <w:t>MAANPP20 je imala svoju bazu podataka, da bi rasteretili bazu podataka podelicemo je na tri dela, gde ce svaka nova baza biti odgovorna za cuvanje podataka od odredjenog servisa, odnosno svaki mikroservis ce imati svoju bazu podataka. Takav princip se naziva baza podataka po servisu (eng. Database per service).</w:t>
       </w:r>
     </w:p>
     <w:p>

</xml_diff>